<commit_message>
Added hintsOn and timerEnabled booleans to ComponentToggle class, since they were already implemented in the BeadLoom class.
</commit_message>
<xml_diff>
--- a/ beadloomgame/Hints.docx
+++ b/ beadloomgame/Hints.docx
@@ -49,13 +49,26 @@
       </w:r>
     </w:p>
     <w:p>
-      <w:r>
-        <w:t>Triforce: Remember Layering (and Princess Zelda)</w:t>
-      </w:r>
-    </w:p>
-    <w:p>
-      <w:r>
-        <w:t>Can You Hear Me Now: Good... Now use Rectangles.</w:t>
+      <w:proofErr w:type="spellStart"/>
+      <w:r>
+        <w:t>Triforce</w:t>
+      </w:r>
+      <w:proofErr w:type="spellEnd"/>
+      <w:r>
+        <w:t>: Remember Layering (and Princess Zelda)</w:t>
+      </w:r>
+    </w:p>
+    <w:p>
+      <w:r>
+        <w:t>Can You Hear Me Now: Good</w:t>
+      </w:r>
+      <w:proofErr w:type="gramStart"/>
+      <w:r>
+        <w:t>...</w:t>
+      </w:r>
+      <w:proofErr w:type="gramEnd"/>
+      <w:r>
+        <w:t xml:space="preserve"> Now use Rectangles.</w:t>
       </w:r>
     </w:p>
     <w:p>
@@ -72,6 +85,9 @@
       </w:r>
       <w:r>
         <w:t>: A great example of Triangle Iteration</w:t>
+      </w:r>
+      <w:r>
+        <w:t>.</w:t>
       </w:r>
     </w:p>
     <w:p>
@@ -162,13 +178,24 @@
     </w:p>
     <w:p>
       <w:r>
-        <w:t>Tie Fighter: Darth Vader's Tie Fighter was special because it's wings were made with Linear Iteration.</w:t>
+        <w:t xml:space="preserve">Tie Fighter: Darth Vader's Tie Fighter was special because </w:t>
+      </w:r>
+      <w:proofErr w:type="gramStart"/>
+      <w:r>
+        <w:t>it's</w:t>
+      </w:r>
+      <w:proofErr w:type="gramEnd"/>
+      <w:r>
+        <w:t xml:space="preserve"> wings were made with Linear Iteration.</w:t>
       </w:r>
     </w:p>
     <w:p>
       <w:r>
         <w:t>Moon: Use Circles to fight evil by moonlight</w:t>
       </w:r>
+      <w:r>
+        <w:t>.</w:t>
+      </w:r>
     </w:p>
     <w:p>
       <w:r>
@@ -192,7 +219,15 @@
     </w:p>
     <w:p>
       <w:r>
-        <w:t>ROSS: It's ROSS the bunny!  Bunny Adventure coming soon to iPhone!</w:t>
+        <w:t xml:space="preserve">ROSS: It's ROSS the bunny!  Bunny Adventure coming soon to </w:t>
+      </w:r>
+      <w:proofErr w:type="spellStart"/>
+      <w:r>
+        <w:t>iPhone</w:t>
+      </w:r>
+      <w:proofErr w:type="spellEnd"/>
+      <w:r>
+        <w:t>!</w:t>
       </w:r>
     </w:p>
     <w:p>
@@ -207,12 +242,28 @@
     </w:p>
     <w:p>
       <w:r>
-        <w:t>Native American Example 3: Do not make your background too big and use some creative iterations.</w:t>
-      </w:r>
-    </w:p>
-    <w:p>
-      <w:r>
-        <w:t>Megaman: He is a super fighting robot</w:t>
+        <w:t xml:space="preserve">Native American Example 3: Do not make your background too big and use some creative </w:t>
+      </w:r>
+      <w:proofErr w:type="gramStart"/>
+      <w:r>
+        <w:t>iterations</w:t>
+      </w:r>
+      <w:proofErr w:type="gramEnd"/>
+      <w:r>
+        <w:t>.</w:t>
+      </w:r>
+    </w:p>
+    <w:p>
+      <w:proofErr w:type="spellStart"/>
+      <w:r>
+        <w:t>Megaman</w:t>
+      </w:r>
+      <w:proofErr w:type="spellEnd"/>
+      <w:r>
+        <w:t>: He is a super fighting robot</w:t>
+      </w:r>
+      <w:r>
+        <w:t>.</w:t>
       </w:r>
     </w:p>
     <w:p>

</xml_diff>